<commit_message>
Put the role for Iskandar
</commit_message>
<xml_diff>
--- a/Football Team Recruitment.docx
+++ b/Football Team Recruitment.docx
@@ -104,7 +104,25 @@
           <w:szCs w:val="30"/>
           <w:lang w:val="en-US"/>
         </w:rPr>
-        <w:t>Muhammad Zulfadhlin Iskandar bin Zulkifli (Manager)</w:t>
+        <w:t>Muhammad Zulfadhlin Iskandar bin Zulkifli (</w:t>
+      </w:r>
+      <w:r>
+        <w:rPr>
+          <w:rFonts w:ascii="Times New Roman" w:hAnsi="Times New Roman" w:cs="Times New Roman"/>
+          <w:sz w:val="30"/>
+          <w:szCs w:val="30"/>
+          <w:lang w:val="en-US"/>
+        </w:rPr>
+        <w:t xml:space="preserve">Financial </w:t>
+      </w:r>
+      <w:r>
+        <w:rPr>
+          <w:rFonts w:ascii="Times New Roman" w:hAnsi="Times New Roman" w:cs="Times New Roman"/>
+          <w:sz w:val="30"/>
+          <w:szCs w:val="30"/>
+          <w:lang w:val="en-US"/>
+        </w:rPr>
+        <w:t>Manager)</w:t>
       </w:r>
     </w:p>
     <w:p>
@@ -268,26 +286,13 @@
     <w:p>
       <w:pPr>
         <w:pStyle w:val="ListParagraph"/>
-        <w:numPr>
-          <w:ilvl w:val="0"/>
-          <w:numId w:val="2"/>
-        </w:numPr>
-        <w:rPr>
-          <w:rFonts w:ascii="Times New Roman" w:hAnsi="Times New Roman" w:cs="Times New Roman"/>
-          <w:sz w:val="30"/>
-          <w:szCs w:val="30"/>
-          <w:lang w:val="en-US"/>
-        </w:rPr>
-      </w:pPr>
-      <w:r>
-        <w:rPr>
-          <w:rFonts w:ascii="Times New Roman" w:hAnsi="Times New Roman" w:cs="Times New Roman"/>
-          <w:sz w:val="30"/>
-          <w:szCs w:val="30"/>
-          <w:lang w:val="en-US"/>
-        </w:rPr>
-        <w:t>iskandar</w:t>
-      </w:r>
+        <w:rPr>
+          <w:rFonts w:ascii="Times New Roman" w:hAnsi="Times New Roman" w:cs="Times New Roman"/>
+          <w:sz w:val="30"/>
+          <w:szCs w:val="30"/>
+          <w:lang w:val="en-US"/>
+        </w:rPr>
+      </w:pPr>
     </w:p>
     <w:sectPr>
       <w:pgSz w:w="11906" w:h="16838"/>

</xml_diff>